<commit_message>
New job applications and new June resume
</commit_message>
<xml_diff>
--- a/assets/resume/Andrews_Resume_June2022.docx
+++ b/assets/resume/Andrews_Resume_June2022.docx
@@ -97,200 +97,6 @@
           <w:u w:val="none"/>
         </w:rPr>
         <w:t xml:space="preserve"> 904-392-5294</w:t>
-      </w:r>
-    </w:p>
-    <w:p>
-      <w:pPr>
-        <w:pStyle w:val="Heading1"/>
-        <w:ind w:left="720"/>
-        <w:contextualSpacing/>
-        <w:rPr>
-          <w:rFonts w:ascii="Arial Nova Light" w:eastAsia="Times New Roman" w:hAnsi="Arial Nova Light" w:cs="Times New Roman"/>
-          <w:color w:val="000000" w:themeColor="text1"/>
-          <w:sz w:val="22"/>
-          <w:szCs w:val="22"/>
-        </w:rPr>
-      </w:pPr>
-      <w:r>
-        <w:rPr>
-          <w:rFonts w:ascii="Arial Nova Light" w:eastAsia="Times New Roman" w:hAnsi="Arial Nova Light" w:cs="Times New Roman"/>
-          <w:b w:val="0"/>
-          <w:bCs/>
-          <w:color w:val="000000" w:themeColor="text1"/>
-          <w:sz w:val="22"/>
-          <w:szCs w:val="22"/>
-        </w:rPr>
-        <w:tab/>
-      </w:r>
-      <w:r>
-        <w:rPr>
-          <w:rFonts w:ascii="Arial Nova Light" w:eastAsia="Times New Roman" w:hAnsi="Arial Nova Light" w:cs="Times New Roman"/>
-          <w:b w:val="0"/>
-          <w:bCs/>
-          <w:color w:val="000000" w:themeColor="text1"/>
-          <w:sz w:val="22"/>
-          <w:szCs w:val="22"/>
-        </w:rPr>
-        <w:tab/>
-      </w:r>
-      <w:r>
-        <w:rPr>
-          <w:rFonts w:ascii="Arial Nova Light" w:eastAsia="Times New Roman" w:hAnsi="Arial Nova Light" w:cs="Times New Roman"/>
-          <w:b w:val="0"/>
-          <w:bCs/>
-          <w:color w:val="000000" w:themeColor="text1"/>
-          <w:sz w:val="22"/>
-          <w:szCs w:val="22"/>
-        </w:rPr>
-        <w:tab/>
-      </w:r>
-      <w:r>
-        <w:rPr>
-          <w:rFonts w:ascii="Arial Nova Light" w:eastAsia="Times New Roman" w:hAnsi="Arial Nova Light" w:cs="Times New Roman"/>
-          <w:b w:val="0"/>
-          <w:bCs/>
-          <w:color w:val="000000" w:themeColor="text1"/>
-          <w:sz w:val="22"/>
-          <w:szCs w:val="22"/>
-        </w:rPr>
-        <w:tab/>
-      </w:r>
-      <w:r>
-        <w:rPr>
-          <w:rFonts w:ascii="Arial Nova Light" w:eastAsia="Times New Roman" w:hAnsi="Arial Nova Light" w:cs="Times New Roman"/>
-          <w:b w:val="0"/>
-          <w:bCs/>
-          <w:color w:val="000000" w:themeColor="text1"/>
-          <w:sz w:val="22"/>
-          <w:szCs w:val="22"/>
-        </w:rPr>
-        <w:tab/>
-      </w:r>
-      <w:r>
-        <w:rPr>
-          <w:rFonts w:ascii="Arial Nova Light" w:eastAsia="Times New Roman" w:hAnsi="Arial Nova Light" w:cs="Times New Roman"/>
-          <w:color w:val="000000" w:themeColor="text1"/>
-          <w:sz w:val="22"/>
-          <w:szCs w:val="22"/>
-        </w:rPr>
-        <w:t>Objective</w:t>
-      </w:r>
-    </w:p>
-    <w:p>
-      <w:pPr>
-        <w:pStyle w:val="Heading1"/>
-        <w:numPr>
-          <w:ilvl w:val="0"/>
-          <w:numId w:val="9"/>
-        </w:numPr>
-        <w:contextualSpacing/>
-        <w:rPr>
-          <w:rFonts w:ascii="Arial Nova Light" w:eastAsia="Times New Roman" w:hAnsi="Arial Nova Light" w:cs="Times New Roman"/>
-          <w:b w:val="0"/>
-          <w:bCs/>
-          <w:color w:val="000000" w:themeColor="text1"/>
-          <w:sz w:val="22"/>
-          <w:szCs w:val="22"/>
-        </w:rPr>
-      </w:pPr>
-      <w:r>
-        <w:rPr>
-          <w:rFonts w:ascii="Arial Nova Light" w:eastAsia="Times New Roman" w:hAnsi="Arial Nova Light" w:cs="Times New Roman"/>
-          <w:b w:val="0"/>
-          <w:bCs/>
-          <w:color w:val="000000" w:themeColor="text1"/>
-          <w:sz w:val="22"/>
-          <w:szCs w:val="22"/>
-        </w:rPr>
-        <w:t xml:space="preserve">Software Engineer with </w:t>
-      </w:r>
-      <w:r>
-        <w:rPr>
-          <w:rFonts w:ascii="Arial Nova Light" w:eastAsia="Times New Roman" w:hAnsi="Arial Nova Light" w:cs="Times New Roman"/>
-          <w:b w:val="0"/>
-          <w:bCs/>
-          <w:color w:val="000000" w:themeColor="text1"/>
-          <w:sz w:val="22"/>
-          <w:szCs w:val="22"/>
-        </w:rPr>
-        <w:t>over a</w:t>
-      </w:r>
-      <w:r>
-        <w:rPr>
-          <w:rFonts w:ascii="Arial Nova Light" w:eastAsia="Times New Roman" w:hAnsi="Arial Nova Light" w:cs="Times New Roman"/>
-          <w:b w:val="0"/>
-          <w:bCs/>
-          <w:color w:val="000000" w:themeColor="text1"/>
-          <w:sz w:val="22"/>
-          <w:szCs w:val="22"/>
-        </w:rPr>
-        <w:t xml:space="preserve"> </w:t>
-      </w:r>
-      <w:r>
-        <w:rPr>
-          <w:rFonts w:ascii="Arial Nova Light" w:eastAsia="Times New Roman" w:hAnsi="Arial Nova Light" w:cs="Times New Roman"/>
-          <w:b w:val="0"/>
-          <w:bCs/>
-          <w:color w:val="000000" w:themeColor="text1"/>
-          <w:sz w:val="22"/>
-          <w:szCs w:val="22"/>
-        </w:rPr>
-        <w:t>year</w:t>
-      </w:r>
-      <w:r>
-        <w:rPr>
-          <w:rFonts w:ascii="Arial Nova Light" w:eastAsia="Times New Roman" w:hAnsi="Arial Nova Light" w:cs="Times New Roman"/>
-          <w:b w:val="0"/>
-          <w:bCs/>
-          <w:color w:val="000000" w:themeColor="text1"/>
-          <w:sz w:val="22"/>
-          <w:szCs w:val="22"/>
-        </w:rPr>
-        <w:t xml:space="preserve"> of</w:t>
-      </w:r>
-      <w:r>
-        <w:rPr>
-          <w:rFonts w:ascii="Arial Nova Light" w:eastAsia="Times New Roman" w:hAnsi="Arial Nova Light" w:cs="Times New Roman"/>
-          <w:b w:val="0"/>
-          <w:bCs/>
-          <w:color w:val="000000" w:themeColor="text1"/>
-          <w:sz w:val="22"/>
-          <w:szCs w:val="22"/>
-        </w:rPr>
-        <w:t xml:space="preserve"> experience</w:t>
-      </w:r>
-      <w:r>
-        <w:rPr>
-          <w:rFonts w:ascii="Arial Nova Light" w:eastAsia="Times New Roman" w:hAnsi="Arial Nova Light" w:cs="Times New Roman"/>
-          <w:b w:val="0"/>
-          <w:bCs/>
-          <w:color w:val="000000" w:themeColor="text1"/>
-          <w:sz w:val="22"/>
-          <w:szCs w:val="22"/>
-        </w:rPr>
-        <w:t xml:space="preserve"> looking for exciting opportunities</w:t>
-      </w:r>
-      <w:r>
-        <w:rPr>
-          <w:rFonts w:ascii="Arial Nova Light" w:eastAsia="Times New Roman" w:hAnsi="Arial Nova Light" w:cs="Times New Roman"/>
-          <w:b w:val="0"/>
-          <w:bCs/>
-          <w:color w:val="000000" w:themeColor="text1"/>
-          <w:sz w:val="22"/>
-          <w:szCs w:val="22"/>
-        </w:rPr>
-        <w:t xml:space="preserve"> to grow full stack skills</w:t>
-      </w:r>
-      <w:r>
-        <w:rPr>
-          <w:rFonts w:ascii="Arial Nova Light" w:eastAsia="Times New Roman" w:hAnsi="Arial Nova Light" w:cs="Times New Roman"/>
-          <w:b w:val="0"/>
-          <w:bCs/>
-          <w:color w:val="000000" w:themeColor="text1"/>
-          <w:sz w:val="22"/>
-          <w:szCs w:val="22"/>
-        </w:rPr>
-        <w:t>.</w:t>
       </w:r>
     </w:p>
     <w:p>
@@ -1176,7 +982,16 @@
           <w:bCs/>
           <w:color w:val="0D0D0D" w:themeColor="text1" w:themeTint="F2"/>
         </w:rPr>
-        <w:t>Application Development Intern</w:t>
+        <w:t xml:space="preserve">Part Time </w:t>
+      </w:r>
+      <w:r>
+        <w:rPr>
+          <w:rFonts w:ascii="Arial Nova Light" w:hAnsi="Arial Nova Light" w:cs="Times New Roman"/>
+          <w:b/>
+          <w:bCs/>
+          <w:color w:val="0D0D0D" w:themeColor="text1" w:themeTint="F2"/>
+        </w:rPr>
+        <w:t>Associate IT Developer</w:t>
       </w:r>
     </w:p>
     <w:p>
@@ -1751,8 +1566,44 @@
           <w:rFonts w:ascii="Arial Nova Light" w:eastAsia="Times New Roman" w:hAnsi="Arial Nova Light" w:cs="Times New Roman"/>
           <w:color w:val="000000" w:themeColor="text1"/>
         </w:rPr>
-        <w:lastRenderedPageBreak/>
         <w:t>Qualified for Regionals at the National Collegiate Cyber Defense Competition Southeast Regional (CCDC 2021).</w:t>
+      </w:r>
+    </w:p>
+    <w:p>
+      <w:pPr>
+        <w:pStyle w:val="ListParagraph"/>
+        <w:numPr>
+          <w:ilvl w:val="0"/>
+          <w:numId w:val="4"/>
+        </w:numPr>
+        <w:pBdr>
+          <w:top w:val="nil"/>
+          <w:left w:val="nil"/>
+          <w:bottom w:val="nil"/>
+          <w:right w:val="nil"/>
+          <w:between w:val="nil"/>
+        </w:pBdr>
+        <w:spacing w:after="80"/>
+        <w:rPr>
+          <w:rFonts w:ascii="Arial Nova Light" w:hAnsi="Arial Nova Light" w:cs="Times New Roman"/>
+          <w:color w:val="000000" w:themeColor="text1"/>
+        </w:rPr>
+      </w:pPr>
+      <w:r>
+        <w:rPr>
+          <w:rFonts w:ascii="Arial Nova Light" w:eastAsia="Times New Roman" w:hAnsi="Arial Nova Light" w:cs="Times New Roman"/>
+          <w:i/>
+          <w:iCs/>
+          <w:color w:val="000000" w:themeColor="text1"/>
+        </w:rPr>
+        <w:t xml:space="preserve">Event coordinator: </w:t>
+      </w:r>
+      <w:r>
+        <w:rPr>
+          <w:rFonts w:ascii="Arial Nova Light" w:eastAsia="Times New Roman" w:hAnsi="Arial Nova Light" w:cs="Times New Roman"/>
+          <w:color w:val="000000" w:themeColor="text1"/>
+        </w:rPr>
+        <w:t>Arranged meetings with cybersecurity professionals and the club.</w:t>
       </w:r>
     </w:p>
     <w:sectPr>

</xml_diff>